<commit_message>
Error has been resolved. Here is the working CRUD system I made with a tutorial.
I see tons of red underline errors but I can run the system perfectly.
</commit_message>
<xml_diff>
--- a/ProjectDesign.docx
+++ b/ProjectDesign.docx
@@ -33,6 +33,11 @@
       </w:hyperlink>
     </w:p>
     <w:p>
+      <w:r>
+        <w:t>1:32PM</w:t>
+      </w:r>
+    </w:p>
+    <w:p>
       <w:pPr>
         <w:pStyle w:val="ListParagraph"/>
         <w:numPr>
@@ -40,8 +45,713 @@
           <w:numId w:val="1"/>
         </w:numPr>
       </w:pPr>
+      <w:r>
+        <w:t xml:space="preserve">I got into an error before </w:t>
+      </w:r>
+      <w:r>
+        <w:t>and it was a very long error code</w:t>
+      </w:r>
+      <w:r>
+        <w:t xml:space="preserve"> </w:t>
+      </w:r>
+      <w:hyperlink r:id="rId7" w:history="1">
+        <w:r>
+          <w:rPr>
+            <w:rStyle w:val="Hyperlink"/>
+          </w:rPr>
+          <w:t>https://pastebin.com/H4D5PC9U</w:t>
+        </w:r>
+      </w:hyperlink>
+      <w:r>
+        <w:t xml:space="preserve"> </w:t>
+      </w:r>
+      <w:r>
+        <w:t>. It happens when I create a new data but the controller gives an error. B</w:t>
+      </w:r>
+      <w:r>
+        <w:t xml:space="preserve">ut I was able to fix with this help </w:t>
+      </w:r>
+      <w:hyperlink r:id="rId8" w:history="1">
+        <w:r>
+          <w:rPr>
+            <w:rStyle w:val="Hyperlink"/>
+          </w:rPr>
+          <w:t>https://stackoverflow.com/questions/7583770/unable-to-update-the-entityset-because-it-has-a-definingquery-and-no-updatefu</w:t>
+        </w:r>
+      </w:hyperlink>
+      <w:r>
+        <w:t xml:space="preserve"> </w:t>
+      </w:r>
+    </w:p>
+    <w:p>
+      <w:pPr>
+        <w:pStyle w:val="ListParagraph"/>
+        <w:numPr>
+          <w:ilvl w:val="0"/>
+          <w:numId w:val="1"/>
+        </w:numPr>
+      </w:pPr>
+      <w:r>
+        <w:t>The fix shows a screenshot below by deleting them, starting all over again with a new database and a primary key set.</w:t>
+      </w:r>
+      <w:r>
+        <w:br/>
+      </w:r>
+      <w:r>
+        <w:rPr>
+          <w:noProof/>
+        </w:rPr>
+        <w:drawing>
+          <wp:inline distT="0" distB="0" distL="0" distR="0" wp14:anchorId="595598C4" wp14:editId="43D273F7">
+            <wp:extent cx="2924583" cy="1609950"/>
+            <wp:effectExtent l="0" t="0" r="0" b="9525"/>
+            <wp:docPr id="7" name="Picture 7"/>
+            <wp:cNvGraphicFramePr>
+              <a:graphicFrameLocks xmlns:a="http://schemas.openxmlformats.org/drawingml/2006/main" noChangeAspect="1"/>
+            </wp:cNvGraphicFramePr>
+            <a:graphic xmlns:a="http://schemas.openxmlformats.org/drawingml/2006/main">
+              <a:graphicData uri="http://schemas.openxmlformats.org/drawingml/2006/picture">
+                <pic:pic xmlns:pic="http://schemas.openxmlformats.org/drawingml/2006/picture">
+                  <pic:nvPicPr>
+                    <pic:cNvPr id="0" name=""/>
+                    <pic:cNvPicPr/>
+                  </pic:nvPicPr>
+                  <pic:blipFill>
+                    <a:blip r:embed="rId9"/>
+                    <a:stretch>
+                      <a:fillRect/>
+                    </a:stretch>
+                  </pic:blipFill>
+                  <pic:spPr>
+                    <a:xfrm>
+                      <a:off x="0" y="0"/>
+                      <a:ext cx="2924583" cy="1609950"/>
+                    </a:xfrm>
+                    <a:prstGeom prst="rect">
+                      <a:avLst/>
+                    </a:prstGeom>
+                  </pic:spPr>
+                </pic:pic>
+              </a:graphicData>
+            </a:graphic>
+          </wp:inline>
+        </w:drawing>
+      </w:r>
+      <w:r>
+        <w:t xml:space="preserve"> </w:t>
+      </w:r>
+      <w:r>
+        <w:drawing>
+          <wp:inline distT="0" distB="0" distL="0" distR="0" wp14:anchorId="06194859" wp14:editId="12F93050">
+            <wp:extent cx="4382112" cy="3000794"/>
+            <wp:effectExtent l="0" t="0" r="0" b="9525"/>
+            <wp:docPr id="4" name="Picture 4"/>
+            <wp:cNvGraphicFramePr>
+              <a:graphicFrameLocks xmlns:a="http://schemas.openxmlformats.org/drawingml/2006/main" noChangeAspect="1"/>
+            </wp:cNvGraphicFramePr>
+            <a:graphic xmlns:a="http://schemas.openxmlformats.org/drawingml/2006/main">
+              <a:graphicData uri="http://schemas.openxmlformats.org/drawingml/2006/picture">
+                <pic:pic xmlns:pic="http://schemas.openxmlformats.org/drawingml/2006/picture">
+                  <pic:nvPicPr>
+                    <pic:cNvPr id="0" name=""/>
+                    <pic:cNvPicPr/>
+                  </pic:nvPicPr>
+                  <pic:blipFill>
+                    <a:blip r:embed="rId10"/>
+                    <a:stretch>
+                      <a:fillRect/>
+                    </a:stretch>
+                  </pic:blipFill>
+                  <pic:spPr>
+                    <a:xfrm>
+                      <a:off x="0" y="0"/>
+                      <a:ext cx="4382112" cy="3000794"/>
+                    </a:xfrm>
+                    <a:prstGeom prst="rect">
+                      <a:avLst/>
+                    </a:prstGeom>
+                  </pic:spPr>
+                </pic:pic>
+              </a:graphicData>
+            </a:graphic>
+          </wp:inline>
+        </w:drawing>
+      </w:r>
+    </w:p>
+    <w:p>
+      <w:pPr>
+        <w:pStyle w:val="ListParagraph"/>
+        <w:numPr>
+          <w:ilvl w:val="0"/>
+          <w:numId w:val="1"/>
+        </w:numPr>
+      </w:pPr>
+      <w:r>
+        <w:t>After that fix, I still stumble upon another problem is I can’t see the details of the data I created and it looks empty except their options of edit, details, and delete buttons still there. But when pressing it sends me a bad request error or something. I don’t have the screenshots to it anymore because I already fixed it.</w:t>
+      </w:r>
+    </w:p>
+    <w:p>
+      <w:pPr>
+        <w:pStyle w:val="ListParagraph"/>
+        <w:numPr>
+          <w:ilvl w:val="0"/>
+          <w:numId w:val="1"/>
+        </w:numPr>
+      </w:pPr>
+      <w:r>
+        <w:lastRenderedPageBreak/>
+        <w:t>I decide to delete the controller and its .</w:t>
+      </w:r>
+      <w:proofErr w:type="spellStart"/>
+      <w:r>
+        <w:t>cshtml</w:t>
+      </w:r>
+      <w:proofErr w:type="spellEnd"/>
+      <w:r>
+        <w:t xml:space="preserve"> files that </w:t>
+      </w:r>
+      <w:proofErr w:type="gramStart"/>
+      <w:r>
+        <w:t>was</w:t>
+      </w:r>
+      <w:proofErr w:type="gramEnd"/>
+      <w:r>
+        <w:t xml:space="preserve"> created by the controller and try it all over again after I updated the </w:t>
+      </w:r>
+      <w:proofErr w:type="spellStart"/>
+      <w:r>
+        <w:t>sql</w:t>
+      </w:r>
+      <w:proofErr w:type="spellEnd"/>
+      <w:r>
+        <w:t xml:space="preserve"> database of employee especially adding a primary key.</w:t>
+      </w:r>
+      <w:r>
+        <w:rPr>
+          <w:noProof/>
+        </w:rPr>
+        <w:t xml:space="preserve"> </w:t>
+      </w:r>
+      <w:r>
+        <w:rPr>
+          <w:noProof/>
+        </w:rPr>
+        <w:drawing>
+          <wp:inline distT="0" distB="0" distL="0" distR="0" wp14:anchorId="0468533A" wp14:editId="314D9D75">
+            <wp:extent cx="3848637" cy="1267002"/>
+            <wp:effectExtent l="0" t="0" r="0" b="9525"/>
+            <wp:docPr id="1" name="Picture 1"/>
+            <wp:cNvGraphicFramePr>
+              <a:graphicFrameLocks xmlns:a="http://schemas.openxmlformats.org/drawingml/2006/main" noChangeAspect="1"/>
+            </wp:cNvGraphicFramePr>
+            <a:graphic xmlns:a="http://schemas.openxmlformats.org/drawingml/2006/main">
+              <a:graphicData uri="http://schemas.openxmlformats.org/drawingml/2006/picture">
+                <pic:pic xmlns:pic="http://schemas.openxmlformats.org/drawingml/2006/picture">
+                  <pic:nvPicPr>
+                    <pic:cNvPr id="0" name=""/>
+                    <pic:cNvPicPr/>
+                  </pic:nvPicPr>
+                  <pic:blipFill>
+                    <a:blip r:embed="rId11"/>
+                    <a:stretch>
+                      <a:fillRect/>
+                    </a:stretch>
+                  </pic:blipFill>
+                  <pic:spPr>
+                    <a:xfrm>
+                      <a:off x="0" y="0"/>
+                      <a:ext cx="3848637" cy="1267002"/>
+                    </a:xfrm>
+                    <a:prstGeom prst="rect">
+                      <a:avLst/>
+                    </a:prstGeom>
+                  </pic:spPr>
+                </pic:pic>
+              </a:graphicData>
+            </a:graphic>
+          </wp:inline>
+        </w:drawing>
+      </w:r>
+      <w:r>
+        <w:rPr>
+          <w:noProof/>
+        </w:rPr>
+        <w:drawing>
+          <wp:inline distT="0" distB="0" distL="0" distR="0" wp14:anchorId="099E4CA0" wp14:editId="18EE55AB">
+            <wp:extent cx="5087060" cy="1467055"/>
+            <wp:effectExtent l="0" t="0" r="0" b="0"/>
+            <wp:docPr id="2" name="Picture 2"/>
+            <wp:cNvGraphicFramePr>
+              <a:graphicFrameLocks xmlns:a="http://schemas.openxmlformats.org/drawingml/2006/main" noChangeAspect="1"/>
+            </wp:cNvGraphicFramePr>
+            <a:graphic xmlns:a="http://schemas.openxmlformats.org/drawingml/2006/main">
+              <a:graphicData uri="http://schemas.openxmlformats.org/drawingml/2006/picture">
+                <pic:pic xmlns:pic="http://schemas.openxmlformats.org/drawingml/2006/picture">
+                  <pic:nvPicPr>
+                    <pic:cNvPr id="0" name=""/>
+                    <pic:cNvPicPr/>
+                  </pic:nvPicPr>
+                  <pic:blipFill>
+                    <a:blip r:embed="rId12"/>
+                    <a:stretch>
+                      <a:fillRect/>
+                    </a:stretch>
+                  </pic:blipFill>
+                  <pic:spPr>
+                    <a:xfrm>
+                      <a:off x="0" y="0"/>
+                      <a:ext cx="5087060" cy="1467055"/>
+                    </a:xfrm>
+                    <a:prstGeom prst="rect">
+                      <a:avLst/>
+                    </a:prstGeom>
+                  </pic:spPr>
+                </pic:pic>
+              </a:graphicData>
+            </a:graphic>
+          </wp:inline>
+        </w:drawing>
+      </w:r>
+      <w:r>
+        <w:rPr>
+          <w:noProof/>
+        </w:rPr>
+        <w:drawing>
+          <wp:inline distT="0" distB="0" distL="0" distR="0" wp14:anchorId="0A5935CD" wp14:editId="1B71A130">
+            <wp:extent cx="1695687" cy="581106"/>
+            <wp:effectExtent l="0" t="0" r="0" b="9525"/>
+            <wp:docPr id="3" name="Picture 3"/>
+            <wp:cNvGraphicFramePr>
+              <a:graphicFrameLocks xmlns:a="http://schemas.openxmlformats.org/drawingml/2006/main" noChangeAspect="1"/>
+            </wp:cNvGraphicFramePr>
+            <a:graphic xmlns:a="http://schemas.openxmlformats.org/drawingml/2006/main">
+              <a:graphicData uri="http://schemas.openxmlformats.org/drawingml/2006/picture">
+                <pic:pic xmlns:pic="http://schemas.openxmlformats.org/drawingml/2006/picture">
+                  <pic:nvPicPr>
+                    <pic:cNvPr id="0" name=""/>
+                    <pic:cNvPicPr/>
+                  </pic:nvPicPr>
+                  <pic:blipFill>
+                    <a:blip r:embed="rId13"/>
+                    <a:stretch>
+                      <a:fillRect/>
+                    </a:stretch>
+                  </pic:blipFill>
+                  <pic:spPr>
+                    <a:xfrm>
+                      <a:off x="0" y="0"/>
+                      <a:ext cx="1695687" cy="581106"/>
+                    </a:xfrm>
+                    <a:prstGeom prst="rect">
+                      <a:avLst/>
+                    </a:prstGeom>
+                  </pic:spPr>
+                </pic:pic>
+              </a:graphicData>
+            </a:graphic>
+          </wp:inline>
+        </w:drawing>
+      </w:r>
+      <w:r>
+        <w:rPr>
+          <w:noProof/>
+        </w:rPr>
+        <w:br/>
+        <w:t xml:space="preserve">This was done </w:t>
+      </w:r>
+      <w:r>
+        <w:t xml:space="preserve">through </w:t>
+      </w:r>
+      <w:proofErr w:type="spellStart"/>
+      <w:r>
+        <w:t>sql</w:t>
+      </w:r>
+      <w:proofErr w:type="spellEnd"/>
+      <w:r>
+        <w:t xml:space="preserve"> manager</w:t>
+      </w:r>
+      <w:r>
+        <w:t xml:space="preserve"> studio and went back to visual studio, deleted the old model</w:t>
+      </w:r>
+      <w:r>
+        <w:t xml:space="preserve"> and its .</w:t>
+      </w:r>
+      <w:proofErr w:type="spellStart"/>
+      <w:r>
+        <w:t>cshtml</w:t>
+      </w:r>
+      <w:proofErr w:type="spellEnd"/>
+      <w:r>
+        <w:t xml:space="preserve"> files that was created by and</w:t>
+      </w:r>
+      <w:r>
+        <w:t xml:space="preserve"> replacing it with a new model that has the </w:t>
+      </w:r>
+      <w:proofErr w:type="gramStart"/>
+      <w:r>
+        <w:t xml:space="preserve">primary </w:t>
+      </w:r>
+      <w:r>
+        <w:t xml:space="preserve"> </w:t>
+      </w:r>
+      <w:r>
+        <w:t>key</w:t>
+      </w:r>
+      <w:proofErr w:type="gramEnd"/>
+      <w:r>
+        <w:t xml:space="preserve"> set.</w:t>
+      </w:r>
+      <w:r>
+        <w:br/>
+      </w:r>
+      <w:r>
+        <w:t xml:space="preserve"> </w:t>
+      </w:r>
+      <w:r>
+        <w:drawing>
+          <wp:inline distT="0" distB="0" distL="0" distR="0" wp14:anchorId="1A94F3C1" wp14:editId="5F57F8CC">
+            <wp:extent cx="3362794" cy="905001"/>
+            <wp:effectExtent l="0" t="0" r="9525" b="9525"/>
+            <wp:docPr id="8" name="Picture 8"/>
+            <wp:cNvGraphicFramePr>
+              <a:graphicFrameLocks xmlns:a="http://schemas.openxmlformats.org/drawingml/2006/main" noChangeAspect="1"/>
+            </wp:cNvGraphicFramePr>
+            <a:graphic xmlns:a="http://schemas.openxmlformats.org/drawingml/2006/main">
+              <a:graphicData uri="http://schemas.openxmlformats.org/drawingml/2006/picture">
+                <pic:pic xmlns:pic="http://schemas.openxmlformats.org/drawingml/2006/picture">
+                  <pic:nvPicPr>
+                    <pic:cNvPr id="0" name=""/>
+                    <pic:cNvPicPr/>
+                  </pic:nvPicPr>
+                  <pic:blipFill>
+                    <a:blip r:embed="rId14"/>
+                    <a:stretch>
+                      <a:fillRect/>
+                    </a:stretch>
+                  </pic:blipFill>
+                  <pic:spPr>
+                    <a:xfrm>
+                      <a:off x="0" y="0"/>
+                      <a:ext cx="3362794" cy="905001"/>
+                    </a:xfrm>
+                    <a:prstGeom prst="rect">
+                      <a:avLst/>
+                    </a:prstGeom>
+                  </pic:spPr>
+                </pic:pic>
+              </a:graphicData>
+            </a:graphic>
+          </wp:inline>
+        </w:drawing>
+      </w:r>
+      <w:r>
+        <w:rPr>
+          <w:noProof/>
+        </w:rPr>
+        <w:t xml:space="preserve">   </w:t>
+      </w:r>
+      <w:r>
+        <w:rPr>
+          <w:noProof/>
+        </w:rPr>
+        <w:drawing>
+          <wp:inline distT="0" distB="0" distL="0" distR="0" wp14:anchorId="18FF4484" wp14:editId="13F4313B">
+            <wp:extent cx="4115374" cy="2648320"/>
+            <wp:effectExtent l="0" t="0" r="0" b="0"/>
+            <wp:docPr id="9" name="Picture 9"/>
+            <wp:cNvGraphicFramePr>
+              <a:graphicFrameLocks xmlns:a="http://schemas.openxmlformats.org/drawingml/2006/main" noChangeAspect="1"/>
+            </wp:cNvGraphicFramePr>
+            <a:graphic xmlns:a="http://schemas.openxmlformats.org/drawingml/2006/main">
+              <a:graphicData uri="http://schemas.openxmlformats.org/drawingml/2006/picture">
+                <pic:pic xmlns:pic="http://schemas.openxmlformats.org/drawingml/2006/picture">
+                  <pic:nvPicPr>
+                    <pic:cNvPr id="0" name=""/>
+                    <pic:cNvPicPr/>
+                  </pic:nvPicPr>
+                  <pic:blipFill>
+                    <a:blip r:embed="rId15"/>
+                    <a:stretch>
+                      <a:fillRect/>
+                    </a:stretch>
+                  </pic:blipFill>
+                  <pic:spPr>
+                    <a:xfrm>
+                      <a:off x="0" y="0"/>
+                      <a:ext cx="4115374" cy="2648320"/>
+                    </a:xfrm>
+                    <a:prstGeom prst="rect">
+                      <a:avLst/>
+                    </a:prstGeom>
+                  </pic:spPr>
+                </pic:pic>
+              </a:graphicData>
+            </a:graphic>
+          </wp:inline>
+        </w:drawing>
+      </w:r>
+      <w:r>
+        <w:rPr>
+          <w:noProof/>
+        </w:rPr>
+        <w:t xml:space="preserve"> </w:t>
+      </w:r>
+      <w:r>
+        <w:rPr>
+          <w:noProof/>
+        </w:rPr>
+        <w:lastRenderedPageBreak/>
+        <w:drawing>
+          <wp:inline distT="0" distB="0" distL="0" distR="0" wp14:anchorId="1A115D88" wp14:editId="273DED9E">
+            <wp:extent cx="3162741" cy="1371791"/>
+            <wp:effectExtent l="0" t="0" r="0" b="0"/>
+            <wp:docPr id="6" name="Picture 6"/>
+            <wp:cNvGraphicFramePr>
+              <a:graphicFrameLocks xmlns:a="http://schemas.openxmlformats.org/drawingml/2006/main" noChangeAspect="1"/>
+            </wp:cNvGraphicFramePr>
+            <a:graphic xmlns:a="http://schemas.openxmlformats.org/drawingml/2006/main">
+              <a:graphicData uri="http://schemas.openxmlformats.org/drawingml/2006/picture">
+                <pic:pic xmlns:pic="http://schemas.openxmlformats.org/drawingml/2006/picture">
+                  <pic:nvPicPr>
+                    <pic:cNvPr id="0" name=""/>
+                    <pic:cNvPicPr/>
+                  </pic:nvPicPr>
+                  <pic:blipFill>
+                    <a:blip r:embed="rId16"/>
+                    <a:stretch>
+                      <a:fillRect/>
+                    </a:stretch>
+                  </pic:blipFill>
+                  <pic:spPr>
+                    <a:xfrm>
+                      <a:off x="0" y="0"/>
+                      <a:ext cx="3162741" cy="1371791"/>
+                    </a:xfrm>
+                    <a:prstGeom prst="rect">
+                      <a:avLst/>
+                    </a:prstGeom>
+                  </pic:spPr>
+                </pic:pic>
+              </a:graphicData>
+            </a:graphic>
+          </wp:inline>
+        </w:drawing>
+      </w:r>
+      <w:r>
+        <w:rPr>
+          <w:noProof/>
+        </w:rPr>
+        <w:t xml:space="preserve"> </w:t>
+      </w:r>
+      <w:r>
+        <w:rPr>
+          <w:noProof/>
+        </w:rPr>
+        <w:drawing>
+          <wp:inline distT="0" distB="0" distL="0" distR="0" wp14:anchorId="0DD19D9E" wp14:editId="3D987A5C">
+            <wp:extent cx="4953691" cy="2715004"/>
+            <wp:effectExtent l="0" t="0" r="0" b="9525"/>
+            <wp:docPr id="5" name="Picture 5"/>
+            <wp:cNvGraphicFramePr>
+              <a:graphicFrameLocks xmlns:a="http://schemas.openxmlformats.org/drawingml/2006/main" noChangeAspect="1"/>
+            </wp:cNvGraphicFramePr>
+            <a:graphic xmlns:a="http://schemas.openxmlformats.org/drawingml/2006/main">
+              <a:graphicData uri="http://schemas.openxmlformats.org/drawingml/2006/picture">
+                <pic:pic xmlns:pic="http://schemas.openxmlformats.org/drawingml/2006/picture">
+                  <pic:nvPicPr>
+                    <pic:cNvPr id="0" name=""/>
+                    <pic:cNvPicPr/>
+                  </pic:nvPicPr>
+                  <pic:blipFill>
+                    <a:blip r:embed="rId17"/>
+                    <a:stretch>
+                      <a:fillRect/>
+                    </a:stretch>
+                  </pic:blipFill>
+                  <pic:spPr>
+                    <a:xfrm>
+                      <a:off x="0" y="0"/>
+                      <a:ext cx="4953691" cy="2715004"/>
+                    </a:xfrm>
+                    <a:prstGeom prst="rect">
+                      <a:avLst/>
+                    </a:prstGeom>
+                  </pic:spPr>
+                </pic:pic>
+              </a:graphicData>
+            </a:graphic>
+          </wp:inline>
+        </w:drawing>
+      </w:r>
+    </w:p>
+    <w:p>
+      <w:pPr>
+        <w:pStyle w:val="ListParagraph"/>
+        <w:numPr>
+          <w:ilvl w:val="0"/>
+          <w:numId w:val="1"/>
+        </w:numPr>
+      </w:pPr>
+      <w:r>
+        <w:rPr>
+          <w:noProof/>
+        </w:rPr>
+        <w:t>After that, the results were magical after all those things I need to get through</w:t>
+      </w:r>
+      <w:r>
+        <w:rPr>
+          <w:noProof/>
+        </w:rPr>
+        <w:t xml:space="preserve"> </w:t>
+      </w:r>
+      <w:r>
+        <w:rPr>
+          <w:noProof/>
+        </w:rPr>
+        <w:drawing>
+          <wp:inline distT="0" distB="0" distL="0" distR="0" wp14:anchorId="2598BDF0" wp14:editId="04C8515B">
+            <wp:extent cx="5943600" cy="1867535"/>
+            <wp:effectExtent l="0" t="0" r="0" b="0"/>
+            <wp:docPr id="10" name="Picture 10"/>
+            <wp:cNvGraphicFramePr>
+              <a:graphicFrameLocks xmlns:a="http://schemas.openxmlformats.org/drawingml/2006/main" noChangeAspect="1"/>
+            </wp:cNvGraphicFramePr>
+            <a:graphic xmlns:a="http://schemas.openxmlformats.org/drawingml/2006/main">
+              <a:graphicData uri="http://schemas.openxmlformats.org/drawingml/2006/picture">
+                <pic:pic xmlns:pic="http://schemas.openxmlformats.org/drawingml/2006/picture">
+                  <pic:nvPicPr>
+                    <pic:cNvPr id="0" name=""/>
+                    <pic:cNvPicPr/>
+                  </pic:nvPicPr>
+                  <pic:blipFill>
+                    <a:blip r:embed="rId18"/>
+                    <a:stretch>
+                      <a:fillRect/>
+                    </a:stretch>
+                  </pic:blipFill>
+                  <pic:spPr>
+                    <a:xfrm>
+                      <a:off x="0" y="0"/>
+                      <a:ext cx="5943600" cy="1867535"/>
+                    </a:xfrm>
+                    <a:prstGeom prst="rect">
+                      <a:avLst/>
+                    </a:prstGeom>
+                  </pic:spPr>
+                </pic:pic>
+              </a:graphicData>
+            </a:graphic>
+          </wp:inline>
+        </w:drawing>
+      </w:r>
+      <w:r>
+        <w:rPr>
+          <w:noProof/>
+        </w:rPr>
+        <w:t>those data I made before were already there which is fantastic. I knew they were added.</w:t>
+      </w:r>
+    </w:p>
+    <w:p>
+      <w:pPr>
+        <w:pStyle w:val="ListParagraph"/>
+        <w:numPr>
+          <w:ilvl w:val="0"/>
+          <w:numId w:val="1"/>
+        </w:numPr>
+      </w:pPr>
+      <w:r>
+        <w:rPr>
+          <w:noProof/>
+        </w:rPr>
+        <w:t xml:space="preserve">I want to remember what </w:t>
+      </w:r>
+      <w:r>
+        <w:rPr>
+          <w:noProof/>
+        </w:rPr>
+        <w:t>were</w:t>
+      </w:r>
       <w:bookmarkStart w:id="0" w:name="_GoBack"/>
       <w:bookmarkEnd w:id="0"/>
+      <w:r>
+        <w:rPr>
+          <w:noProof/>
+        </w:rPr>
+        <w:t xml:space="preserve"> the steps in creating them.</w:t>
+      </w:r>
+    </w:p>
+    <w:p>
+      <w:pPr>
+        <w:pStyle w:val="ListParagraph"/>
+        <w:numPr>
+          <w:ilvl w:val="0"/>
+          <w:numId w:val="1"/>
+        </w:numPr>
+      </w:pPr>
+      <w:r>
+        <w:rPr>
+          <w:noProof/>
+        </w:rPr>
+        <w:t xml:space="preserve">Models were added with an item called ADO.NET Entity </w:t>
+      </w:r>
+      <w:r>
+        <w:rPr>
+          <w:noProof/>
+        </w:rPr>
+        <w:t>Data</w:t>
+      </w:r>
+      <w:r>
+        <w:rPr>
+          <w:noProof/>
+        </w:rPr>
+        <w:t xml:space="preserve"> Model</w:t>
+      </w:r>
+      <w:r>
+        <w:rPr>
+          <w:noProof/>
+        </w:rPr>
+        <w:t>.</w:t>
+      </w:r>
+      <w:r>
+        <w:t xml:space="preserve"> </w:t>
+      </w:r>
+      <w:r>
+        <w:t>Before, it never happened with a popup to name the model first before proceeding because I was creating it from a new item.</w:t>
+      </w:r>
+      <w:r>
+        <w:t xml:space="preserve"> Moments later I recreated the model again but with direct approach to the item from the right click and I can name the model before proceeding.</w:t>
+      </w:r>
+      <w:r>
+        <w:rPr>
+          <w:noProof/>
+        </w:rPr>
+        <w:t xml:space="preserve"> After that, the chosen model content was EF Designer from database. If there’s no connection, then I create a new connection by manually typing its server name, select database name, and test connection. Then I select a database to the desired system I needed. This instruction is NOT complete so go watch the tutorial video to see what exactly is needed and more explanations.</w:t>
+      </w:r>
+    </w:p>
+    <w:p>
+      <w:pPr>
+        <w:pStyle w:val="ListParagraph"/>
+        <w:numPr>
+          <w:ilvl w:val="0"/>
+          <w:numId w:val="1"/>
+        </w:numPr>
+      </w:pPr>
+      <w:r>
+        <w:lastRenderedPageBreak/>
+        <w:t xml:space="preserve">When adding controller directly I’m told to name its controller. I choose to create </w:t>
+      </w:r>
+      <w:r>
+        <w:t>Controller was added with MVC 5 Controller with views, using Entity Framework.</w:t>
+      </w:r>
+      <w:r>
+        <w:t xml:space="preserve"> Next I named its Model class</w:t>
+      </w:r>
+      <w:r>
+        <w:t xml:space="preserve"> and then I choose which data context class or SQL it may be (it will have options since I added the database).</w:t>
+      </w:r>
+      <w:r>
+        <w:t xml:space="preserve"> And that’s about it. The rest of the explanation is in the video tutorial.</w:t>
+      </w:r>
     </w:p>
     <w:sectPr>
       <w:pgSz w:w="12240" w:h="15840"/>
@@ -382,6 +1092,36 @@
       <w:u w:val="single"/>
     </w:rPr>
   </w:style>
+  <w:style w:type="paragraph" w:styleId="BalloonText">
+    <w:name w:val="Balloon Text"/>
+    <w:basedOn w:val="Normal"/>
+    <w:link w:val="BalloonTextChar"/>
+    <w:uiPriority w:val="99"/>
+    <w:semiHidden/>
+    <w:unhideWhenUsed/>
+    <w:rsid w:val="00DC48A0"/>
+    <w:pPr>
+      <w:spacing w:after="0" w:line="240" w:lineRule="auto"/>
+    </w:pPr>
+    <w:rPr>
+      <w:rFonts w:ascii="Tahoma" w:hAnsi="Tahoma" w:cs="Tahoma"/>
+      <w:sz w:val="16"/>
+      <w:szCs w:val="16"/>
+    </w:rPr>
+  </w:style>
+  <w:style w:type="character" w:customStyle="1" w:styleId="BalloonTextChar">
+    <w:name w:val="Balloon Text Char"/>
+    <w:basedOn w:val="DefaultParagraphFont"/>
+    <w:link w:val="BalloonText"/>
+    <w:uiPriority w:val="99"/>
+    <w:semiHidden/>
+    <w:rsid w:val="00DC48A0"/>
+    <w:rPr>
+      <w:rFonts w:ascii="Tahoma" w:hAnsi="Tahoma" w:cs="Tahoma"/>
+      <w:sz w:val="16"/>
+      <w:szCs w:val="16"/>
+    </w:rPr>
+  </w:style>
 </w:styles>
 </file>
 
@@ -592,6 +1332,36 @@
     <w:rPr>
       <w:color w:val="0000FF" w:themeColor="hyperlink"/>
       <w:u w:val="single"/>
+    </w:rPr>
+  </w:style>
+  <w:style w:type="paragraph" w:styleId="BalloonText">
+    <w:name w:val="Balloon Text"/>
+    <w:basedOn w:val="Normal"/>
+    <w:link w:val="BalloonTextChar"/>
+    <w:uiPriority w:val="99"/>
+    <w:semiHidden/>
+    <w:unhideWhenUsed/>
+    <w:rsid w:val="00DC48A0"/>
+    <w:pPr>
+      <w:spacing w:after="0" w:line="240" w:lineRule="auto"/>
+    </w:pPr>
+    <w:rPr>
+      <w:rFonts w:ascii="Tahoma" w:hAnsi="Tahoma" w:cs="Tahoma"/>
+      <w:sz w:val="16"/>
+      <w:szCs w:val="16"/>
+    </w:rPr>
+  </w:style>
+  <w:style w:type="character" w:customStyle="1" w:styleId="BalloonTextChar">
+    <w:name w:val="Balloon Text Char"/>
+    <w:basedOn w:val="DefaultParagraphFont"/>
+    <w:link w:val="BalloonText"/>
+    <w:uiPriority w:val="99"/>
+    <w:semiHidden/>
+    <w:rsid w:val="00DC48A0"/>
+    <w:rPr>
+      <w:rFonts w:ascii="Tahoma" w:hAnsi="Tahoma" w:cs="Tahoma"/>
+      <w:sz w:val="16"/>
+      <w:szCs w:val="16"/>
     </w:rPr>
   </w:style>
 </w:styles>

</xml_diff>

<commit_message>
Added exception handling and run-time errors, a working search/filter box
</commit_message>
<xml_diff>
--- a/ProjectDesign.docx
+++ b/ProjectDesign.docx
@@ -66,17 +66,29 @@
         <w:t xml:space="preserve"> </w:t>
       </w:r>
       <w:r>
-        <w:t>. It happens when I create a new data but the controller gives an error. B</w:t>
-      </w:r>
-      <w:r>
-        <w:t xml:space="preserve">ut I was able to fix with this help </w:t>
-      </w:r>
-      <w:hyperlink r:id="rId8" w:history="1">
+        <w:t>. It happens when I create a new data</w:t>
+      </w:r>
+      <w:r>
+        <w:t xml:space="preserve"> during runtime pressing the create button</w:t>
+      </w:r>
+      <w:r>
+        <w:t xml:space="preserve"> </w:t>
+      </w:r>
+      <w:r>
+        <w:t xml:space="preserve">then </w:t>
+      </w:r>
+      <w:r>
+        <w:t xml:space="preserve">the controller gives an error. </w:t>
+      </w:r>
+      <w:r>
+        <w:t xml:space="preserve">I was able to fix with this help </w:t>
+      </w:r>
+      <w:hyperlink r:id="rId8" w:anchor=":~:text=Database%20table%20doesn%27t%20have%20a%20primary%20key" w:history="1">
         <w:r>
           <w:rPr>
             <w:rStyle w:val="Hyperlink"/>
           </w:rPr>
-          <w:t>https://stackoverflow.com/questions/7583770/unable-to-update-the-entityset-because-it-has-a-definingquery-and-no-updatefu</w:t>
+          <w:t>https://stackoverflow.com/questions/7583770/unable-to-update-the-entityset-because-it-has-a-definingquery-and-no-updatefu#:~:text=Database%20table%20doesn%27t%20have%20a%20primary%20key</w:t>
         </w:r>
       </w:hyperlink>
       <w:r>
@@ -141,6 +153,9 @@
         <w:t xml:space="preserve"> </w:t>
       </w:r>
       <w:r>
+        <w:rPr>
+          <w:noProof/>
+        </w:rPr>
         <w:drawing>
           <wp:inline distT="0" distB="0" distL="0" distR="0" wp14:anchorId="06194859" wp14:editId="12F93050">
             <wp:extent cx="4382112" cy="3000794"/>
@@ -187,7 +202,11 @@
         </w:numPr>
       </w:pPr>
       <w:r>
-        <w:t>After that fix, I still stumble upon another problem is I can’t see the details of the data I created and it looks empty except their options of edit, details, and delete buttons still there. But when pressing it sends me a bad request error or something. I don’t have the screenshots to it anymore because I already fixed it.</w:t>
+        <w:t xml:space="preserve">After that fix, I still stumble upon another problem is I can’t see the details of the data I created and it looks empty except their options of edit, details, and delete buttons still there. But when </w:t>
+      </w:r>
+      <w:r>
+        <w:lastRenderedPageBreak/>
+        <w:t>pressing it sends me a bad request error or something. I don’t have the screenshots to it anymore because I already fixed it.</w:t>
       </w:r>
     </w:p>
     <w:p>
@@ -199,7 +218,6 @@
         </w:numPr>
       </w:pPr>
       <w:r>
-        <w:lastRenderedPageBreak/>
         <w:t>I decide to delete the controller and its .</w:t>
       </w:r>
       <w:proofErr w:type="spellStart"/>
@@ -368,10 +386,7 @@
       </w:r>
       <w:proofErr w:type="spellEnd"/>
       <w:r>
-        <w:t xml:space="preserve"> manager</w:t>
-      </w:r>
-      <w:r>
-        <w:t xml:space="preserve"> studio and went back to visual studio, deleted the old model</w:t>
+        <w:t xml:space="preserve"> manager studio and went back to visual studio, deleted the old model</w:t>
       </w:r>
       <w:r>
         <w:t xml:space="preserve"> and its .</w:t>
@@ -408,6 +423,9 @@
         <w:t xml:space="preserve"> </w:t>
       </w:r>
       <w:r>
+        <w:rPr>
+          <w:noProof/>
+        </w:rPr>
         <w:drawing>
           <wp:inline distT="0" distB="0" distL="0" distR="0" wp14:anchorId="1A94F3C1" wp14:editId="5F57F8CC">
             <wp:extent cx="3362794" cy="905001"/>
@@ -454,6 +472,7 @@
         <w:rPr>
           <w:noProof/>
         </w:rPr>
+        <w:lastRenderedPageBreak/>
         <w:drawing>
           <wp:inline distT="0" distB="0" distL="0" distR="0" wp14:anchorId="18FF4484" wp14:editId="13F4313B">
             <wp:extent cx="4115374" cy="2648320"/>
@@ -500,7 +519,6 @@
         <w:rPr>
           <w:noProof/>
         </w:rPr>
-        <w:lastRenderedPageBreak/>
         <w:drawing>
           <wp:inline distT="0" distB="0" distL="0" distR="0" wp14:anchorId="1A115D88" wp14:editId="273DED9E">
             <wp:extent cx="3162741" cy="1371791"/>
@@ -596,6 +614,7 @@
         <w:rPr>
           <w:noProof/>
         </w:rPr>
+        <w:lastRenderedPageBreak/>
         <w:t>After that, the results were magical after all those things I need to get through</w:t>
       </w:r>
       <w:r>
@@ -654,31 +673,12 @@
     <w:p>
       <w:pPr>
         <w:pStyle w:val="ListParagraph"/>
-        <w:numPr>
-          <w:ilvl w:val="0"/>
-          <w:numId w:val="1"/>
-        </w:numPr>
       </w:pPr>
-      <w:r>
-        <w:rPr>
-          <w:noProof/>
-        </w:rPr>
-        <w:t xml:space="preserve">I want to remember what </w:t>
-      </w:r>
-      <w:r>
-        <w:rPr>
-          <w:noProof/>
-        </w:rPr>
-        <w:t>were</w:t>
-      </w:r>
-      <w:bookmarkStart w:id="0" w:name="_GoBack"/>
-      <w:bookmarkEnd w:id="0"/>
-      <w:r>
-        <w:rPr>
-          <w:noProof/>
-        </w:rPr>
-        <w:t xml:space="preserve"> the steps in creating them.</w:t>
-      </w:r>
+    </w:p>
+    <w:p>
+      <w:pPr>
+        <w:pStyle w:val="ListParagraph"/>
+      </w:pPr>
     </w:p>
     <w:p>
       <w:pPr>
@@ -692,19 +692,61 @@
         <w:rPr>
           <w:noProof/>
         </w:rPr>
-        <w:t xml:space="preserve">Models were added with an item called ADO.NET Entity </w:t>
-      </w:r>
-      <w:r>
-        <w:rPr>
-          <w:noProof/>
-        </w:rPr>
-        <w:t>Data</w:t>
-      </w:r>
-      <w:r>
-        <w:rPr>
-          <w:noProof/>
-        </w:rPr>
-        <w:t xml:space="preserve"> Model</w:t>
+        <w:t xml:space="preserve">I want to remember what </w:t>
+      </w:r>
+      <w:r>
+        <w:rPr>
+          <w:noProof/>
+        </w:rPr>
+        <w:t>were</w:t>
+      </w:r>
+      <w:r>
+        <w:rPr>
+          <w:noProof/>
+        </w:rPr>
+        <w:t xml:space="preserve"> </w:t>
+      </w:r>
+      <w:r>
+        <w:rPr>
+          <w:b/>
+          <w:noProof/>
+          <w:sz w:val="28"/>
+          <w:szCs w:val="28"/>
+        </w:rPr>
+        <w:t>the steps in creating</w:t>
+      </w:r>
+      <w:r>
+        <w:rPr>
+          <w:b/>
+          <w:noProof/>
+          <w:sz w:val="28"/>
+          <w:szCs w:val="28"/>
+        </w:rPr>
+        <w:t xml:space="preserve"> the project initially</w:t>
+      </w:r>
+      <w:r>
+        <w:rPr>
+          <w:noProof/>
+        </w:rPr>
+        <w:t>:</w:t>
+      </w:r>
+      <w:r>
+        <w:rPr>
+          <w:noProof/>
+        </w:rPr>
+        <w:br/>
+      </w:r>
+      <w:r>
+        <w:rPr>
+          <w:noProof/>
+        </w:rPr>
+        <w:br/>
+      </w:r>
+      <w:r>
+        <w:rPr>
+          <w:noProof/>
+        </w:rPr>
+        <w:t>Models were added with an item called ADO.NET Entity Data Model</w:t>
       </w:r>
       <w:r>
         <w:rPr>
@@ -725,7 +767,140 @@
         <w:rPr>
           <w:noProof/>
         </w:rPr>
-        <w:t xml:space="preserve"> After that, the chosen model content was EF Designer from database. If there’s no connection, then I create a new connection by manually typing its server name, select database name, and test connection. Then I select a database to the desired system I needed. This instruction is NOT complete so go watch the tutorial video to see what exactly is needed and more explanations.</w:t>
+        <w:t xml:space="preserve"> After that, the chosen </w:t>
+      </w:r>
+      <w:r>
+        <w:rPr>
+          <w:noProof/>
+          <w:u w:val="single"/>
+        </w:rPr>
+        <w:t>model content</w:t>
+      </w:r>
+      <w:r>
+        <w:rPr>
+          <w:noProof/>
+        </w:rPr>
+        <w:t xml:space="preserve"> was </w:t>
+      </w:r>
+      <w:r>
+        <w:rPr>
+          <w:noProof/>
+        </w:rPr>
+        <w:t>“</w:t>
+      </w:r>
+      <w:r>
+        <w:rPr>
+          <w:noProof/>
+          <w:u w:val="single"/>
+        </w:rPr>
+        <w:t>EF Designer from database</w:t>
+      </w:r>
+      <w:r>
+        <w:rPr>
+          <w:noProof/>
+        </w:rPr>
+        <w:t>”</w:t>
+      </w:r>
+      <w:r>
+        <w:rPr>
+          <w:noProof/>
+        </w:rPr>
+        <w:t>. If there’s no connection, then I create a new connection by manually typing its server name, select database name, and test connection. Then I select a database to the desired system I needed. This instruction is NOT complete so go watch the tutorial video to see what exactly is needed and more explanations.</w:t>
+      </w:r>
+      <w:r>
+        <w:rPr>
+          <w:noProof/>
+        </w:rPr>
+        <w:br/>
+      </w:r>
+      <w:r>
+        <w:rPr>
+          <w:noProof/>
+        </w:rPr>
+        <w:br/>
+      </w:r>
+      <w:r>
+        <w:t>When adding controller directly</w:t>
+      </w:r>
+      <w:r>
+        <w:t xml:space="preserve"> from</w:t>
+      </w:r>
+      <w:r>
+        <w:t xml:space="preserve"> a</w:t>
+      </w:r>
+      <w:r>
+        <w:t xml:space="preserve"> right-click</w:t>
+      </w:r>
+      <w:r>
+        <w:t xml:space="preserve"> I’m told to name its controller</w:t>
+      </w:r>
+      <w:r>
+        <w:t xml:space="preserve"> if it’s there</w:t>
+      </w:r>
+      <w:r>
+        <w:t xml:space="preserve">. I choose to create </w:t>
+      </w:r>
+      <w:r>
+        <w:t xml:space="preserve">Controller </w:t>
+      </w:r>
+      <w:r>
+        <w:t xml:space="preserve">and </w:t>
+      </w:r>
+      <w:r>
+        <w:t xml:space="preserve">was added with </w:t>
+      </w:r>
+      <w:r>
+        <w:rPr>
+          <w:u w:val="single"/>
+        </w:rPr>
+        <w:t>MVC 5 Controller with views, using Entity Framework</w:t>
+      </w:r>
+      <w:r>
+        <w:t>.</w:t>
+      </w:r>
+      <w:r>
+        <w:t xml:space="preserve"> Next I named its </w:t>
+      </w:r>
+      <w:r>
+        <w:t>Controller</w:t>
+      </w:r>
+      <w:r>
+        <w:t xml:space="preserve"> (if direct name </w:t>
+      </w:r>
+      <w:r>
+        <w:t xml:space="preserve">from right-click </w:t>
+      </w:r>
+      <w:r>
+        <w:t>was never there)</w:t>
+      </w:r>
+      <w:r>
+        <w:t>, choose a Model class</w:t>
+      </w:r>
+      <w:r>
+        <w:t xml:space="preserve"> and then I choose which data context class or SQL it may be (it will have options since I added the database).</w:t>
+      </w:r>
+      <w:r>
+        <w:t xml:space="preserve"> And that’s about it. The rest of the explanation is in the video tutorial.</w:t>
+      </w:r>
+    </w:p>
+    <w:p>
+      <w:pPr>
+        <w:pStyle w:val="ListParagraph"/>
+      </w:pPr>
+    </w:p>
+    <w:p>
+      <w:pPr>
+        <w:pStyle w:val="ListParagraph"/>
+      </w:pPr>
+    </w:p>
+    <w:p>
+      <w:r>
+        <w:t>12/11/21</w:t>
+      </w:r>
+    </w:p>
+    <w:p>
+      <w:r>
+        <w:t>12:17AM</w:t>
       </w:r>
     </w:p>
     <w:p>
@@ -737,20 +912,970 @@
         </w:numPr>
       </w:pPr>
       <w:r>
+        <w:t xml:space="preserve">I got its backend modified by </w:t>
+      </w:r>
+      <w:r>
+        <w:rPr>
+          <w:b/>
+          <w:sz w:val="28"/>
+          <w:szCs w:val="28"/>
+        </w:rPr>
+        <w:t>fixing remaining errors from exception handling</w:t>
+      </w:r>
+      <w:r>
+        <w:t>.</w:t>
+      </w:r>
+      <w:r>
+        <w:t xml:space="preserve"> When I create or edit a data, when I leave it empty or over its limits, it wouldn’t crash the system anymore.</w:t>
+      </w:r>
+      <w:r>
+        <w:br/>
+      </w:r>
+      <w:r>
+        <w:rPr>
+          <w:noProof/>
+        </w:rPr>
         <w:lastRenderedPageBreak/>
-        <w:t xml:space="preserve">When adding controller directly I’m told to name its controller. I choose to create </w:t>
-      </w:r>
-      <w:r>
-        <w:t>Controller was added with MVC 5 Controller with views, using Entity Framework.</w:t>
-      </w:r>
-      <w:r>
-        <w:t xml:space="preserve"> Next I named its Model class</w:t>
-      </w:r>
-      <w:r>
-        <w:t xml:space="preserve"> and then I choose which data context class or SQL it may be (it will have options since I added the database).</w:t>
-      </w:r>
-      <w:r>
-        <w:t xml:space="preserve"> And that’s about it. The rest of the explanation is in the video tutorial.</w:t>
+        <w:t xml:space="preserve"> </w:t>
+      </w:r>
+      <w:r>
+        <w:rPr>
+          <w:noProof/>
+        </w:rPr>
+        <w:drawing>
+          <wp:inline distT="0" distB="0" distL="0" distR="0" wp14:anchorId="7DAD0FDF" wp14:editId="7346C735">
+            <wp:extent cx="3942784" cy="2030787"/>
+            <wp:effectExtent l="0" t="0" r="635" b="7620"/>
+            <wp:docPr id="12" name="Picture 12"/>
+            <wp:cNvGraphicFramePr>
+              <a:graphicFrameLocks xmlns:a="http://schemas.openxmlformats.org/drawingml/2006/main" noChangeAspect="1"/>
+            </wp:cNvGraphicFramePr>
+            <a:graphic xmlns:a="http://schemas.openxmlformats.org/drawingml/2006/main">
+              <a:graphicData uri="http://schemas.openxmlformats.org/drawingml/2006/picture">
+                <pic:pic xmlns:pic="http://schemas.openxmlformats.org/drawingml/2006/picture">
+                  <pic:nvPicPr>
+                    <pic:cNvPr id="0" name=""/>
+                    <pic:cNvPicPr/>
+                  </pic:nvPicPr>
+                  <pic:blipFill>
+                    <a:blip r:embed="rId19"/>
+                    <a:stretch>
+                      <a:fillRect/>
+                    </a:stretch>
+                  </pic:blipFill>
+                  <pic:spPr>
+                    <a:xfrm>
+                      <a:off x="0" y="0"/>
+                      <a:ext cx="3942784" cy="2030787"/>
+                    </a:xfrm>
+                    <a:prstGeom prst="rect">
+                      <a:avLst/>
+                    </a:prstGeom>
+                  </pic:spPr>
+                </pic:pic>
+              </a:graphicData>
+            </a:graphic>
+          </wp:inline>
+        </w:drawing>
+      </w:r>
+      <w:r>
+        <w:rPr>
+          <w:noProof/>
+        </w:rPr>
+        <w:t xml:space="preserve"> </w:t>
+      </w:r>
+      <w:r>
+        <w:rPr>
+          <w:noProof/>
+        </w:rPr>
+        <w:br/>
+      </w:r>
+      <w:r>
+        <w:rPr>
+          <w:noProof/>
+        </w:rPr>
+        <w:t xml:space="preserve">Here’s a very long text </w:t>
+      </w:r>
+      <w:r>
+        <w:rPr>
+          <w:noProof/>
+        </w:rPr>
+        <w:t xml:space="preserve">made by </w:t>
+      </w:r>
+      <w:r>
+        <w:rPr>
+          <w:noProof/>
+        </w:rPr>
+        <w:t>someone who decide to make it long just to have fun.</w:t>
+      </w:r>
+      <w:r>
+        <w:rPr>
+          <w:noProof/>
+        </w:rPr>
+        <w:br/>
+      </w:r>
+      <w:r>
+        <w:rPr>
+          <w:noProof/>
+        </w:rPr>
+        <w:t>H</w:t>
+      </w:r>
+      <w:r>
+        <w:rPr>
+          <w:noProof/>
+        </w:rPr>
+        <w:t xml:space="preserve">ere’s the code to prevent the error </w:t>
+      </w:r>
+      <w:r>
+        <w:rPr>
+          <w:noProof/>
+        </w:rPr>
+        <w:t>for</w:t>
+      </w:r>
+      <w:r>
+        <w:rPr>
+          <w:noProof/>
+        </w:rPr>
+        <w:t xml:space="preserve"> </w:t>
+      </w:r>
+      <w:r>
+        <w:rPr>
+          <w:noProof/>
+        </w:rPr>
+        <w:t xml:space="preserve">EditorFor </w:t>
+      </w:r>
+      <w:r>
+        <w:rPr>
+          <w:noProof/>
+        </w:rPr>
+        <w:t>with a</w:t>
+      </w:r>
+      <w:r>
+        <w:rPr>
+          <w:noProof/>
+        </w:rPr>
+        <w:t xml:space="preserve"> very long character.</w:t>
+      </w:r>
+      <w:r>
+        <w:rPr>
+          <w:noProof/>
+        </w:rPr>
+        <w:t xml:space="preserve"> I don’t know how the value is passed to the controller to be honest I think it’s </w:t>
+      </w:r>
+      <w:proofErr w:type="spellStart"/>
+      <w:r>
+        <w:rPr>
+          <w:rFonts w:ascii="Consolas" w:hAnsi="Consolas" w:cs="Consolas"/>
+          <w:color w:val="000000"/>
+          <w:sz w:val="19"/>
+          <w:szCs w:val="19"/>
+        </w:rPr>
+        <w:t>AntiForgeryToken</w:t>
+      </w:r>
+      <w:proofErr w:type="spellEnd"/>
+      <w:r>
+        <w:rPr>
+          <w:noProof/>
+        </w:rPr>
+        <w:t xml:space="preserve"> is responsible for it</w:t>
+      </w:r>
+      <w:r>
+        <w:rPr>
+          <w:noProof/>
+        </w:rPr>
+        <w:t xml:space="preserve"> (</w:t>
+      </w:r>
+      <w:r>
+        <w:rPr>
+          <w:noProof/>
+        </w:rPr>
+        <w:t xml:space="preserve">located in </w:t>
+      </w:r>
+      <w:r>
+        <w:rPr>
+          <w:noProof/>
+        </w:rPr>
+        <w:t>Create.cshtml)</w:t>
+      </w:r>
+      <w:r>
+        <w:rPr>
+          <w:noProof/>
+        </w:rPr>
+        <w:t>.</w:t>
+      </w:r>
+      <w:r>
+        <w:rPr>
+          <w:noProof/>
+        </w:rPr>
+        <w:br/>
+      </w:r>
+      <w:r>
+        <w:rPr>
+          <w:noProof/>
+        </w:rPr>
+        <w:drawing>
+          <wp:inline distT="0" distB="0" distL="0" distR="0" wp14:anchorId="7D553D5A" wp14:editId="4A1FA4B3">
+            <wp:extent cx="4431671" cy="1905240"/>
+            <wp:effectExtent l="0" t="0" r="6985" b="0"/>
+            <wp:docPr id="11" name="Picture 11"/>
+            <wp:cNvGraphicFramePr>
+              <a:graphicFrameLocks xmlns:a="http://schemas.openxmlformats.org/drawingml/2006/main" noChangeAspect="1"/>
+            </wp:cNvGraphicFramePr>
+            <a:graphic xmlns:a="http://schemas.openxmlformats.org/drawingml/2006/main">
+              <a:graphicData uri="http://schemas.openxmlformats.org/drawingml/2006/picture">
+                <pic:pic xmlns:pic="http://schemas.openxmlformats.org/drawingml/2006/picture">
+                  <pic:nvPicPr>
+                    <pic:cNvPr id="0" name=""/>
+                    <pic:cNvPicPr/>
+                  </pic:nvPicPr>
+                  <pic:blipFill>
+                    <a:blip r:embed="rId20"/>
+                    <a:stretch>
+                      <a:fillRect/>
+                    </a:stretch>
+                  </pic:blipFill>
+                  <pic:spPr>
+                    <a:xfrm>
+                      <a:off x="0" y="0"/>
+                      <a:ext cx="4435424" cy="1906853"/>
+                    </a:xfrm>
+                    <a:prstGeom prst="rect">
+                      <a:avLst/>
+                    </a:prstGeom>
+                  </pic:spPr>
+                </pic:pic>
+              </a:graphicData>
+            </a:graphic>
+          </wp:inline>
+        </w:drawing>
+      </w:r>
+      <w:r>
+        <w:rPr>
+          <w:noProof/>
+        </w:rPr>
+        <w:t xml:space="preserve"> </w:t>
+      </w:r>
+      <w:r>
+        <w:rPr>
+          <w:noProof/>
+        </w:rPr>
+        <w:br/>
+      </w:r>
+      <w:r>
+        <w:rPr>
+          <w:noProof/>
+        </w:rPr>
+        <w:t xml:space="preserve">It is located in the controller since it’s responsible in executing the </w:t>
+      </w:r>
+      <w:r>
+        <w:rPr>
+          <w:noProof/>
+        </w:rPr>
+        <w:t>data</w:t>
+      </w:r>
+      <w:r>
+        <w:rPr>
+          <w:noProof/>
+        </w:rPr>
+        <w:t>. T</w:t>
+      </w:r>
+      <w:r>
+        <w:rPr>
+          <w:noProof/>
+        </w:rPr>
+        <w:t xml:space="preserve">his is all thanks to this link here </w:t>
+      </w:r>
+      <w:hyperlink r:id="rId21" w:history="1">
+        <w:r>
+          <w:rPr>
+            <w:rStyle w:val="Hyperlink"/>
+          </w:rPr>
+          <w:t>https://stackoverflow.com/questions/21606454/how-to-handle-system-data-entity-validation-dbentityvalidationexception</w:t>
+        </w:r>
+      </w:hyperlink>
+      <w:r>
+        <w:rPr>
+          <w:noProof/>
+        </w:rPr>
+        <w:t xml:space="preserve"> there was a nice sample I took and used it in the code to get the result I wanted.</w:t>
+      </w:r>
+      <w:r>
+        <w:rPr>
+          <w:noProof/>
+        </w:rPr>
+        <w:t xml:space="preserve"> </w:t>
+      </w:r>
+      <w:r>
+        <w:rPr>
+          <w:noProof/>
+        </w:rPr>
+        <w:t>You can see a screenshot below of an error above Create</w:t>
+      </w:r>
+      <w:r>
+        <w:rPr>
+          <w:noProof/>
+        </w:rPr>
+        <w:t>.</w:t>
+      </w:r>
+      <w:bookmarkStart w:id="0" w:name="_GoBack"/>
+      <w:bookmarkEnd w:id="0"/>
+      <w:r>
+        <w:rPr>
+          <w:noProof/>
+        </w:rPr>
+        <w:drawing>
+          <wp:inline distT="0" distB="0" distL="0" distR="0" wp14:anchorId="0902EC2F" wp14:editId="03F74AD1">
+            <wp:extent cx="5943600" cy="2241550"/>
+            <wp:effectExtent l="0" t="0" r="0" b="6350"/>
+            <wp:docPr id="19" name="Picture 19"/>
+            <wp:cNvGraphicFramePr>
+              <a:graphicFrameLocks xmlns:a="http://schemas.openxmlformats.org/drawingml/2006/main" noChangeAspect="1"/>
+            </wp:cNvGraphicFramePr>
+            <a:graphic xmlns:a="http://schemas.openxmlformats.org/drawingml/2006/main">
+              <a:graphicData uri="http://schemas.openxmlformats.org/drawingml/2006/picture">
+                <pic:pic xmlns:pic="http://schemas.openxmlformats.org/drawingml/2006/picture">
+                  <pic:nvPicPr>
+                    <pic:cNvPr id="0" name=""/>
+                    <pic:cNvPicPr/>
+                  </pic:nvPicPr>
+                  <pic:blipFill>
+                    <a:blip r:embed="rId22"/>
+                    <a:stretch>
+                      <a:fillRect/>
+                    </a:stretch>
+                  </pic:blipFill>
+                  <pic:spPr>
+                    <a:xfrm>
+                      <a:off x="0" y="0"/>
+                      <a:ext cx="5943600" cy="2241550"/>
+                    </a:xfrm>
+                    <a:prstGeom prst="rect">
+                      <a:avLst/>
+                    </a:prstGeom>
+                  </pic:spPr>
+                </pic:pic>
+              </a:graphicData>
+            </a:graphic>
+          </wp:inline>
+        </w:drawing>
+      </w:r>
+      <w:r>
+        <w:rPr>
+          <w:noProof/>
+        </w:rPr>
+        <w:br/>
+      </w:r>
+    </w:p>
+    <w:p>
+      <w:pPr>
+        <w:pStyle w:val="ListParagraph"/>
+        <w:numPr>
+          <w:ilvl w:val="0"/>
+          <w:numId w:val="1"/>
+        </w:numPr>
+      </w:pPr>
+      <w:r>
+        <w:rPr>
+          <w:noProof/>
+        </w:rPr>
+        <w:lastRenderedPageBreak/>
+        <w:t xml:space="preserve">This is a very useful link </w:t>
+      </w:r>
+      <w:hyperlink r:id="rId23" w:history="1">
+        <w:r>
+          <w:rPr>
+            <w:rStyle w:val="Hyperlink"/>
+            <w:noProof/>
+          </w:rPr>
+          <w:t>https://itqna.net/questions/76703/how-get-value-htmleditorfor</w:t>
+        </w:r>
+      </w:hyperlink>
+      <w:r>
+        <w:rPr>
+          <w:noProof/>
+        </w:rPr>
+        <w:t xml:space="preserve"> because I got a way to get the value of a razor code that is disguised as textarea and I don’t know how do I get the value since it’s not written as an html tag.</w:t>
+      </w:r>
+      <w:r>
+        <w:rPr>
+          <w:noProof/>
+        </w:rPr>
+        <w:t xml:space="preserve"> </w:t>
+      </w:r>
+      <w:r>
+        <w:rPr>
+          <w:noProof/>
+        </w:rPr>
+        <w:drawing>
+          <wp:inline distT="0" distB="0" distL="0" distR="0" wp14:anchorId="1A95D83E" wp14:editId="019584B0">
+            <wp:extent cx="5943600" cy="716280"/>
+            <wp:effectExtent l="0" t="0" r="0" b="7620"/>
+            <wp:docPr id="13" name="Picture 13"/>
+            <wp:cNvGraphicFramePr>
+              <a:graphicFrameLocks xmlns:a="http://schemas.openxmlformats.org/drawingml/2006/main" noChangeAspect="1"/>
+            </wp:cNvGraphicFramePr>
+            <a:graphic xmlns:a="http://schemas.openxmlformats.org/drawingml/2006/main">
+              <a:graphicData uri="http://schemas.openxmlformats.org/drawingml/2006/picture">
+                <pic:pic xmlns:pic="http://schemas.openxmlformats.org/drawingml/2006/picture">
+                  <pic:nvPicPr>
+                    <pic:cNvPr id="0" name=""/>
+                    <pic:cNvPicPr/>
+                  </pic:nvPicPr>
+                  <pic:blipFill>
+                    <a:blip r:embed="rId24"/>
+                    <a:stretch>
+                      <a:fillRect/>
+                    </a:stretch>
+                  </pic:blipFill>
+                  <pic:spPr>
+                    <a:xfrm>
+                      <a:off x="0" y="0"/>
+                      <a:ext cx="5943600" cy="716280"/>
+                    </a:xfrm>
+                    <a:prstGeom prst="rect">
+                      <a:avLst/>
+                    </a:prstGeom>
+                  </pic:spPr>
+                </pic:pic>
+              </a:graphicData>
+            </a:graphic>
+          </wp:inline>
+        </w:drawing>
+      </w:r>
+      <w:r>
+        <w:rPr>
+          <w:noProof/>
+        </w:rPr>
+        <w:t xml:space="preserve">I’m talking to </w:t>
+      </w:r>
+      <w:r>
+        <w:rPr>
+          <w:b/>
+          <w:noProof/>
+          <w:sz w:val="28"/>
+          <w:szCs w:val="28"/>
+        </w:rPr>
+        <w:t>@Html.EditorFor</w:t>
+      </w:r>
+      <w:r>
+        <w:rPr>
+          <w:noProof/>
+        </w:rPr>
+        <w:t xml:space="preserve"> </w:t>
+      </w:r>
+      <w:r>
+        <w:rPr>
+          <w:noProof/>
+        </w:rPr>
+        <w:t xml:space="preserve">on </w:t>
+      </w:r>
+      <w:r>
+        <w:rPr>
+          <w:b/>
+          <w:noProof/>
+          <w:sz w:val="28"/>
+          <w:szCs w:val="28"/>
+        </w:rPr>
+        <w:t>how to get the value</w:t>
+      </w:r>
+      <w:r>
+        <w:rPr>
+          <w:noProof/>
+        </w:rPr>
+        <w:t xml:space="preserve"> </w:t>
+      </w:r>
+      <w:r>
+        <w:rPr>
+          <w:noProof/>
+        </w:rPr>
+        <w:t>that’s the input tag imposter.</w:t>
+      </w:r>
+      <w:r>
+        <w:rPr>
+          <w:noProof/>
+        </w:rPr>
+        <w:t xml:space="preserve"> </w:t>
+      </w:r>
+      <w:r>
+        <w:rPr>
+          <w:noProof/>
+        </w:rPr>
+        <w:t>Here’s the direct code that I modified from the link and added it to input tag to call its function from javascript.</w:t>
+      </w:r>
+      <w:r>
+        <w:rPr>
+          <w:noProof/>
+        </w:rPr>
+        <w:drawing>
+          <wp:inline distT="0" distB="0" distL="0" distR="0" wp14:anchorId="60101653" wp14:editId="64354571">
+            <wp:extent cx="5943600" cy="1997075"/>
+            <wp:effectExtent l="0" t="0" r="0" b="3175"/>
+            <wp:docPr id="14" name="Picture 14"/>
+            <wp:cNvGraphicFramePr>
+              <a:graphicFrameLocks xmlns:a="http://schemas.openxmlformats.org/drawingml/2006/main" noChangeAspect="1"/>
+            </wp:cNvGraphicFramePr>
+            <a:graphic xmlns:a="http://schemas.openxmlformats.org/drawingml/2006/main">
+              <a:graphicData uri="http://schemas.openxmlformats.org/drawingml/2006/picture">
+                <pic:pic xmlns:pic="http://schemas.openxmlformats.org/drawingml/2006/picture">
+                  <pic:nvPicPr>
+                    <pic:cNvPr id="0" name=""/>
+                    <pic:cNvPicPr/>
+                  </pic:nvPicPr>
+                  <pic:blipFill>
+                    <a:blip r:embed="rId25"/>
+                    <a:stretch>
+                      <a:fillRect/>
+                    </a:stretch>
+                  </pic:blipFill>
+                  <pic:spPr>
+                    <a:xfrm>
+                      <a:off x="0" y="0"/>
+                      <a:ext cx="5943600" cy="1997075"/>
+                    </a:xfrm>
+                    <a:prstGeom prst="rect">
+                      <a:avLst/>
+                    </a:prstGeom>
+                  </pic:spPr>
+                </pic:pic>
+              </a:graphicData>
+            </a:graphic>
+          </wp:inline>
+        </w:drawing>
+      </w:r>
+      <w:r>
+        <w:rPr>
+          <w:noProof/>
+        </w:rPr>
+        <w:drawing>
+          <wp:inline distT="0" distB="0" distL="0" distR="0" wp14:anchorId="6AB5FCCE" wp14:editId="62B0553B">
+            <wp:extent cx="5943600" cy="614680"/>
+            <wp:effectExtent l="0" t="0" r="0" b="0"/>
+            <wp:docPr id="15" name="Picture 15"/>
+            <wp:cNvGraphicFramePr>
+              <a:graphicFrameLocks xmlns:a="http://schemas.openxmlformats.org/drawingml/2006/main" noChangeAspect="1"/>
+            </wp:cNvGraphicFramePr>
+            <a:graphic xmlns:a="http://schemas.openxmlformats.org/drawingml/2006/main">
+              <a:graphicData uri="http://schemas.openxmlformats.org/drawingml/2006/picture">
+                <pic:pic xmlns:pic="http://schemas.openxmlformats.org/drawingml/2006/picture">
+                  <pic:nvPicPr>
+                    <pic:cNvPr id="0" name=""/>
+                    <pic:cNvPicPr/>
+                  </pic:nvPicPr>
+                  <pic:blipFill>
+                    <a:blip r:embed="rId26"/>
+                    <a:stretch>
+                      <a:fillRect/>
+                    </a:stretch>
+                  </pic:blipFill>
+                  <pic:spPr>
+                    <a:xfrm>
+                      <a:off x="0" y="0"/>
+                      <a:ext cx="5943600" cy="614680"/>
+                    </a:xfrm>
+                    <a:prstGeom prst="rect">
+                      <a:avLst/>
+                    </a:prstGeom>
+                  </pic:spPr>
+                </pic:pic>
+              </a:graphicData>
+            </a:graphic>
+          </wp:inline>
+        </w:drawing>
+      </w:r>
+      <w:r>
+        <w:rPr>
+          <w:noProof/>
+        </w:rPr>
+        <w:t>Other alternative links in regards to getting values of EditorFor</w:t>
+      </w:r>
+      <w:r>
+        <w:rPr>
+          <w:noProof/>
+        </w:rPr>
+        <w:br/>
+      </w:r>
+      <w:hyperlink r:id="rId27" w:history="1">
+        <w:r>
+          <w:rPr>
+            <w:rStyle w:val="Hyperlink"/>
+          </w:rPr>
+          <w:t>https://stackoverflow.com/questions/25719593/how-can-i-get-value-of-editorfor-and-assign-this-value-to-another-editorfor</w:t>
+        </w:r>
+      </w:hyperlink>
+      <w:r>
+        <w:br/>
+      </w:r>
+      <w:hyperlink r:id="rId28" w:history="1">
+        <w:r>
+          <w:rPr>
+            <w:rStyle w:val="Hyperlink"/>
+          </w:rPr>
+          <w:t>https://www.titanwolf.org/Network/q/158e2c1a-3465-4c53-9bb5-f9cfe65dd007/y</w:t>
+        </w:r>
+      </w:hyperlink>
+    </w:p>
+    <w:p>
+      <w:r>
+        <w:t>10:35AM</w:t>
+      </w:r>
+    </w:p>
+    <w:p>
+      <w:pPr>
+        <w:pStyle w:val="ListParagraph"/>
+        <w:numPr>
+          <w:ilvl w:val="0"/>
+          <w:numId w:val="1"/>
+        </w:numPr>
+      </w:pPr>
+      <w:r>
+        <w:t xml:space="preserve">The </w:t>
+      </w:r>
+      <w:r>
+        <w:rPr>
+          <w:b/>
+          <w:sz w:val="28"/>
+          <w:szCs w:val="28"/>
+        </w:rPr>
+        <w:t>search</w:t>
+      </w:r>
+      <w:r>
+        <w:rPr>
+          <w:b/>
+          <w:sz w:val="28"/>
+          <w:szCs w:val="28"/>
+        </w:rPr>
+        <w:t xml:space="preserve"> </w:t>
+      </w:r>
+      <w:r>
+        <w:rPr>
+          <w:b/>
+          <w:sz w:val="28"/>
+          <w:szCs w:val="28"/>
+        </w:rPr>
+        <w:t>box</w:t>
+      </w:r>
+      <w:r>
+        <w:rPr>
+          <w:sz w:val="28"/>
+          <w:szCs w:val="28"/>
+        </w:rPr>
+        <w:t xml:space="preserve"> </w:t>
+      </w:r>
+      <w:r>
+        <w:rPr>
+          <w:b/>
+          <w:sz w:val="28"/>
+          <w:szCs w:val="28"/>
+        </w:rPr>
+        <w:t>is finally</w:t>
+      </w:r>
+      <w:r>
+        <w:rPr>
+          <w:sz w:val="28"/>
+          <w:szCs w:val="28"/>
+        </w:rPr>
+        <w:t xml:space="preserve"> </w:t>
+      </w:r>
+      <w:r>
+        <w:rPr>
+          <w:b/>
+          <w:sz w:val="28"/>
+          <w:szCs w:val="28"/>
+        </w:rPr>
+        <w:t>working</w:t>
+      </w:r>
+      <w:r>
+        <w:t xml:space="preserve"> all thanks to this video </w:t>
+      </w:r>
+      <w:hyperlink r:id="rId29" w:history="1">
+        <w:r>
+          <w:rPr>
+            <w:rStyle w:val="Hyperlink"/>
+          </w:rPr>
+          <w:t>https://www.youtube.com/watch?v=lChDn1Ti0jI&amp;ab_channel=abctutorial</w:t>
+        </w:r>
+      </w:hyperlink>
+      <w:r>
+        <w:t xml:space="preserve"> a special code to gain access to SQL just by using functions in C# without </w:t>
+      </w:r>
+      <w:proofErr w:type="spellStart"/>
+      <w:r>
+        <w:t>ConnectionStrings</w:t>
+      </w:r>
+      <w:proofErr w:type="spellEnd"/>
+      <w:r>
+        <w:t>.</w:t>
+      </w:r>
+      <w:r>
+        <w:rPr>
+          <w:noProof/>
+        </w:rPr>
+        <w:t xml:space="preserve"> </w:t>
+      </w:r>
+      <w:r>
+        <w:rPr>
+          <w:noProof/>
+        </w:rPr>
+        <w:drawing>
+          <wp:inline distT="0" distB="0" distL="0" distR="0" wp14:anchorId="5BDF7CD6" wp14:editId="3098F8C8">
+            <wp:extent cx="5943600" cy="836295"/>
+            <wp:effectExtent l="0" t="0" r="0" b="1905"/>
+            <wp:docPr id="16" name="Picture 16"/>
+            <wp:cNvGraphicFramePr>
+              <a:graphicFrameLocks xmlns:a="http://schemas.openxmlformats.org/drawingml/2006/main" noChangeAspect="1"/>
+            </wp:cNvGraphicFramePr>
+            <a:graphic xmlns:a="http://schemas.openxmlformats.org/drawingml/2006/main">
+              <a:graphicData uri="http://schemas.openxmlformats.org/drawingml/2006/picture">
+                <pic:pic xmlns:pic="http://schemas.openxmlformats.org/drawingml/2006/picture">
+                  <pic:nvPicPr>
+                    <pic:cNvPr id="0" name=""/>
+                    <pic:cNvPicPr/>
+                  </pic:nvPicPr>
+                  <pic:blipFill>
+                    <a:blip r:embed="rId30"/>
+                    <a:stretch>
+                      <a:fillRect/>
+                    </a:stretch>
+                  </pic:blipFill>
+                  <pic:spPr>
+                    <a:xfrm>
+                      <a:off x="0" y="0"/>
+                      <a:ext cx="5943600" cy="836295"/>
+                    </a:xfrm>
+                    <a:prstGeom prst="rect">
+                      <a:avLst/>
+                    </a:prstGeom>
+                  </pic:spPr>
+                </pic:pic>
+              </a:graphicData>
+            </a:graphic>
+          </wp:inline>
+        </w:drawing>
+      </w:r>
+      <w:r>
+        <w:rPr>
+          <w:noProof/>
+        </w:rPr>
+        <w:t>I don’t know how to show the searchbox actually working since I can’t add gif files here but the point is the search only works for employee names.</w:t>
+      </w:r>
+    </w:p>
+    <w:p>
+      <w:pPr>
+        <w:pStyle w:val="ListParagraph"/>
+        <w:numPr>
+          <w:ilvl w:val="0"/>
+          <w:numId w:val="1"/>
+        </w:numPr>
+      </w:pPr>
+      <w:r>
+        <w:t>I want to say is the system</w:t>
+      </w:r>
+      <w:r>
+        <w:t xml:space="preserve"> is</w:t>
+      </w:r>
+      <w:r>
+        <w:t xml:space="preserve"> complete with some remaining code I wa</w:t>
+      </w:r>
+      <w:r>
+        <w:t>nt</w:t>
+      </w:r>
+      <w:r>
+        <w:t xml:space="preserve"> to add to as a minor.</w:t>
+      </w:r>
+    </w:p>
+    <w:p>
+      <w:r>
+        <w:t>12:23PM</w:t>
+      </w:r>
+    </w:p>
+    <w:p>
+      <w:pPr>
+        <w:pStyle w:val="ListParagraph"/>
+        <w:numPr>
+          <w:ilvl w:val="0"/>
+          <w:numId w:val="1"/>
+        </w:numPr>
+      </w:pPr>
+      <w:r>
+        <w:lastRenderedPageBreak/>
+        <w:t xml:space="preserve">I was able to </w:t>
+      </w:r>
+      <w:r>
+        <w:rPr>
+          <w:b/>
+          <w:sz w:val="28"/>
+          <w:szCs w:val="28"/>
+        </w:rPr>
+        <w:t xml:space="preserve">link a </w:t>
+      </w:r>
+      <w:proofErr w:type="spellStart"/>
+      <w:r>
+        <w:rPr>
+          <w:b/>
+          <w:sz w:val="28"/>
+          <w:szCs w:val="28"/>
+        </w:rPr>
+        <w:t>css</w:t>
+      </w:r>
+      <w:proofErr w:type="spellEnd"/>
+      <w:r>
+        <w:rPr>
+          <w:b/>
+          <w:sz w:val="28"/>
+          <w:szCs w:val="28"/>
+        </w:rPr>
+        <w:t xml:space="preserve"> on </w:t>
+      </w:r>
+      <w:proofErr w:type="spellStart"/>
+      <w:r>
+        <w:rPr>
+          <w:b/>
+          <w:sz w:val="28"/>
+          <w:szCs w:val="28"/>
+        </w:rPr>
+        <w:t>Response.Write</w:t>
+      </w:r>
+      <w:proofErr w:type="spellEnd"/>
+      <w:r>
+        <w:rPr>
+          <w:b/>
+          <w:sz w:val="28"/>
+          <w:szCs w:val="28"/>
+        </w:rPr>
+        <w:t xml:space="preserve"> C# method in </w:t>
+      </w:r>
+      <w:proofErr w:type="spellStart"/>
+      <w:r>
+        <w:rPr>
+          <w:b/>
+          <w:sz w:val="28"/>
+          <w:szCs w:val="28"/>
+        </w:rPr>
+        <w:t>EmployeeController.cs</w:t>
+      </w:r>
+      <w:proofErr w:type="spellEnd"/>
+      <w:r>
+        <w:t xml:space="preserve"> </w:t>
+      </w:r>
+      <w:r>
+        <w:t xml:space="preserve">and it results into a nice red text effect as I added it in my </w:t>
+      </w:r>
+      <w:proofErr w:type="spellStart"/>
+      <w:r>
+        <w:t>css</w:t>
+      </w:r>
+      <w:proofErr w:type="spellEnd"/>
+      <w:r>
+        <w:drawing>
+          <wp:inline distT="0" distB="0" distL="0" distR="0" wp14:anchorId="48A34458" wp14:editId="1CD49176">
+            <wp:extent cx="5943600" cy="2230120"/>
+            <wp:effectExtent l="0" t="0" r="0" b="0"/>
+            <wp:docPr id="17" name="Picture 17"/>
+            <wp:cNvGraphicFramePr>
+              <a:graphicFrameLocks xmlns:a="http://schemas.openxmlformats.org/drawingml/2006/main" noChangeAspect="1"/>
+            </wp:cNvGraphicFramePr>
+            <a:graphic xmlns:a="http://schemas.openxmlformats.org/drawingml/2006/main">
+              <a:graphicData uri="http://schemas.openxmlformats.org/drawingml/2006/picture">
+                <pic:pic xmlns:pic="http://schemas.openxmlformats.org/drawingml/2006/picture">
+                  <pic:nvPicPr>
+                    <pic:cNvPr id="0" name=""/>
+                    <pic:cNvPicPr/>
+                  </pic:nvPicPr>
+                  <pic:blipFill>
+                    <a:blip r:embed="rId31"/>
+                    <a:stretch>
+                      <a:fillRect/>
+                    </a:stretch>
+                  </pic:blipFill>
+                  <pic:spPr>
+                    <a:xfrm>
+                      <a:off x="0" y="0"/>
+                      <a:ext cx="5943600" cy="2230120"/>
+                    </a:xfrm>
+                    <a:prstGeom prst="rect">
+                      <a:avLst/>
+                    </a:prstGeom>
+                  </pic:spPr>
+                </pic:pic>
+              </a:graphicData>
+            </a:graphic>
+          </wp:inline>
+        </w:drawing>
+      </w:r>
+      <w:r>
+        <w:t xml:space="preserve">How I manage to add an html tag into a C# script thanks to this link here </w:t>
+      </w:r>
+      <w:hyperlink r:id="rId32" w:history="1">
+        <w:r>
+          <w:rPr>
+            <w:rStyle w:val="Hyperlink"/>
+          </w:rPr>
+          <w:t>https://www.dotnetspider.com/forum/289375-How-Add-New-Line-Asp-net-C</w:t>
+        </w:r>
+      </w:hyperlink>
+      <w:r>
+        <w:t xml:space="preserve"> </w:t>
+      </w:r>
+    </w:p>
+    <w:p>
+      <w:pPr>
+        <w:pStyle w:val="ListParagraph"/>
+        <w:numPr>
+          <w:ilvl w:val="0"/>
+          <w:numId w:val="1"/>
+        </w:numPr>
+      </w:pPr>
+      <w:r>
+        <w:t xml:space="preserve">I always wonder why the other 2 don’t have any label to say </w:t>
+      </w:r>
+      <w:r>
+        <w:t>that</w:t>
+      </w:r>
+      <w:r>
+        <w:t xml:space="preserve"> it</w:t>
+      </w:r>
+      <w:r>
+        <w:t>s field is required</w:t>
+      </w:r>
+      <w:r>
+        <w:t xml:space="preserve"> as I press the create button </w:t>
+      </w:r>
+      <w:r>
+        <w:drawing>
+          <wp:inline distT="0" distB="0" distL="0" distR="0" wp14:anchorId="48DEE44E" wp14:editId="7A02F60C">
+            <wp:extent cx="5943600" cy="2925445"/>
+            <wp:effectExtent l="0" t="0" r="0" b="8255"/>
+            <wp:docPr id="18" name="Picture 18"/>
+            <wp:cNvGraphicFramePr>
+              <a:graphicFrameLocks xmlns:a="http://schemas.openxmlformats.org/drawingml/2006/main" noChangeAspect="1"/>
+            </wp:cNvGraphicFramePr>
+            <a:graphic xmlns:a="http://schemas.openxmlformats.org/drawingml/2006/main">
+              <a:graphicData uri="http://schemas.openxmlformats.org/drawingml/2006/picture">
+                <pic:pic xmlns:pic="http://schemas.openxmlformats.org/drawingml/2006/picture">
+                  <pic:nvPicPr>
+                    <pic:cNvPr id="0" name=""/>
+                    <pic:cNvPicPr/>
+                  </pic:nvPicPr>
+                  <pic:blipFill>
+                    <a:blip r:embed="rId33"/>
+                    <a:stretch>
+                      <a:fillRect/>
+                    </a:stretch>
+                  </pic:blipFill>
+                  <pic:spPr>
+                    <a:xfrm>
+                      <a:off x="0" y="0"/>
+                      <a:ext cx="5943600" cy="2925445"/>
+                    </a:xfrm>
+                    <a:prstGeom prst="rect">
+                      <a:avLst/>
+                    </a:prstGeom>
+                  </pic:spPr>
+                </pic:pic>
+              </a:graphicData>
+            </a:graphic>
+          </wp:inline>
+        </w:drawing>
       </w:r>
     </w:p>
     <w:sectPr>
@@ -1122,6 +2247,18 @@
       <w:szCs w:val="16"/>
     </w:rPr>
   </w:style>
+  <w:style w:type="character" w:styleId="FollowedHyperlink">
+    <w:name w:val="FollowedHyperlink"/>
+    <w:basedOn w:val="DefaultParagraphFont"/>
+    <w:uiPriority w:val="99"/>
+    <w:semiHidden/>
+    <w:unhideWhenUsed/>
+    <w:rsid w:val="005D4051"/>
+    <w:rPr>
+      <w:color w:val="800080" w:themeColor="followedHyperlink"/>
+      <w:u w:val="single"/>
+    </w:rPr>
+  </w:style>
 </w:styles>
 </file>
 
@@ -1362,6 +2499,18 @@
       <w:rFonts w:ascii="Tahoma" w:hAnsi="Tahoma" w:cs="Tahoma"/>
       <w:sz w:val="16"/>
       <w:szCs w:val="16"/>
+    </w:rPr>
+  </w:style>
+  <w:style w:type="character" w:styleId="FollowedHyperlink">
+    <w:name w:val="FollowedHyperlink"/>
+    <w:basedOn w:val="DefaultParagraphFont"/>
+    <w:uiPriority w:val="99"/>
+    <w:semiHidden/>
+    <w:unhideWhenUsed/>
+    <w:rsid w:val="005D4051"/>
+    <w:rPr>
+      <w:color w:val="800080" w:themeColor="followedHyperlink"/>
+      <w:u w:val="single"/>
     </w:rPr>
   </w:style>
 </w:styles>

</xml_diff>